<commit_message>
added joint 0 between the base and the link1 of the arm
</commit_message>
<xml_diff>
--- a/relax_urdf/docs/update_urdf/relax t-matrixes.docx
+++ b/relax_urdf/docs/update_urdf/relax t-matrixes.docx
@@ -24,6 +24,274 @@
         <w:rPr>
           <w:sz w:val="36"/>
         </w:rPr>
+        <w:t>BASE</w:t>
+      </w:r>
+      <w:r>
+        <w:rPr>
+          <w:sz w:val="36"/>
+        </w:rPr>
+        <w:t>-link</w:t>
+      </w:r>
+      <w:r>
+        <w:rPr>
+          <w:sz w:val="36"/>
+        </w:rPr>
+        <w:t xml:space="preserve"> </w:t>
+      </w:r>
+      <w:r>
+        <w:rPr>
+          <w:sz w:val="36"/>
+        </w:rPr>
+        <w:t>1</w:t>
+      </w:r>
+      <w:r>
+        <w:rPr>
+          <w:sz w:val="36"/>
+        </w:rPr>
+        <w:t>”</w:t>
+      </w:r>
+    </w:p>
+    <w:p>
+      <w:pPr>
+        <w:rPr>
+          <w:sz w:val="36"/>
+        </w:rPr>
+      </w:pPr>
+      <w:r>
+        <w:rPr>
+          <w:noProof/>
+          <w:sz w:val="36"/>
+        </w:rPr>
+        <w:drawing>
+          <wp:inline distT="0" distB="0" distL="0" distR="0">
+            <wp:extent cx="5943600" cy="4197350"/>
+            <wp:effectExtent l="0" t="0" r="0" b="0"/>
+            <wp:docPr id="7" name="Picture 7"/>
+            <wp:cNvGraphicFramePr>
+              <a:graphicFrameLocks xmlns:a="http://schemas.openxmlformats.org/drawingml/2006/main" noChangeAspect="1"/>
+            </wp:cNvGraphicFramePr>
+            <a:graphic xmlns:a="http://schemas.openxmlformats.org/drawingml/2006/main">
+              <a:graphicData uri="http://schemas.openxmlformats.org/drawingml/2006/picture">
+                <pic:pic xmlns:pic="http://schemas.openxmlformats.org/drawingml/2006/picture">
+                  <pic:nvPicPr>
+                    <pic:cNvPr id="7" name="56477D3.tmp"/>
+                    <pic:cNvPicPr/>
+                  </pic:nvPicPr>
+                  <pic:blipFill>
+                    <a:blip r:embed="rId6">
+                      <a:extLst>
+                        <a:ext uri="{28A0092B-C50C-407E-A947-70E740481C1C}">
+                          <a14:useLocalDpi xmlns:a14="http://schemas.microsoft.com/office/drawing/2010/main" val="0"/>
+                        </a:ext>
+                      </a:extLst>
+                    </a:blip>
+                    <a:stretch>
+                      <a:fillRect/>
+                    </a:stretch>
+                  </pic:blipFill>
+                  <pic:spPr>
+                    <a:xfrm>
+                      <a:off x="0" y="0"/>
+                      <a:ext cx="5943600" cy="4197350"/>
+                    </a:xfrm>
+                    <a:prstGeom prst="rect">
+                      <a:avLst/>
+                    </a:prstGeom>
+                  </pic:spPr>
+                </pic:pic>
+              </a:graphicData>
+            </a:graphic>
+          </wp:inline>
+        </w:drawing>
+      </w:r>
+    </w:p>
+    <w:p>
+      <w:pPr>
+        <w:pBdr>
+          <w:top w:val="single" w:sz="4" w:space="1" w:color="auto"/>
+          <w:left w:val="single" w:sz="4" w:space="4" w:color="auto"/>
+          <w:bottom w:val="single" w:sz="4" w:space="1" w:color="auto"/>
+          <w:right w:val="single" w:sz="4" w:space="4" w:color="auto"/>
+        </w:pBdr>
+        <w:autoSpaceDE w:val="0"/>
+        <w:autoSpaceDN w:val="0"/>
+        <w:adjustRightInd w:val="0"/>
+        <w:spacing w:after="0" w:line="240" w:lineRule="auto"/>
+        <w:rPr>
+          <w:rFonts w:ascii="Segoe UI" w:hAnsi="Segoe UI" w:cs="Segoe UI"/>
+          <w:sz w:val="20"/>
+          <w:szCs w:val="20"/>
+        </w:rPr>
+      </w:pPr>
+      <w:bookmarkStart w:id="0" w:name="_GoBack"/>
+      <w:r>
+        <w:rPr>
+          <w:rFonts w:ascii="Segoe UI" w:hAnsi="Segoe UI" w:cs="Segoe UI"/>
+          <w:sz w:val="20"/>
+          <w:szCs w:val="20"/>
+        </w:rPr>
+        <w:t>1.00000</w:t>
+      </w:r>
+      <w:r>
+        <w:rPr>
+          <w:rFonts w:ascii="Segoe UI" w:hAnsi="Segoe UI" w:cs="Segoe UI"/>
+          <w:sz w:val="20"/>
+          <w:szCs w:val="20"/>
+        </w:rPr>
+        <w:tab/>
+        <w:t>0.0000000000</w:t>
+      </w:r>
+      <w:r>
+        <w:rPr>
+          <w:rFonts w:ascii="Segoe UI" w:hAnsi="Segoe UI" w:cs="Segoe UI"/>
+          <w:sz w:val="20"/>
+          <w:szCs w:val="20"/>
+        </w:rPr>
+        <w:tab/>
+        <w:t>0.0000000000</w:t>
+      </w:r>
+      <w:r>
+        <w:rPr>
+          <w:rFonts w:ascii="Segoe UI" w:hAnsi="Segoe UI" w:cs="Segoe UI"/>
+          <w:sz w:val="20"/>
+          <w:szCs w:val="20"/>
+        </w:rPr>
+        <w:tab/>
+        <w:t>-130.000</w:t>
+      </w:r>
+    </w:p>
+    <w:p>
+      <w:pPr>
+        <w:pBdr>
+          <w:top w:val="single" w:sz="4" w:space="1" w:color="auto"/>
+          <w:left w:val="single" w:sz="4" w:space="4" w:color="auto"/>
+          <w:bottom w:val="single" w:sz="4" w:space="1" w:color="auto"/>
+          <w:right w:val="single" w:sz="4" w:space="4" w:color="auto"/>
+        </w:pBdr>
+        <w:autoSpaceDE w:val="0"/>
+        <w:autoSpaceDN w:val="0"/>
+        <w:adjustRightInd w:val="0"/>
+        <w:spacing w:after="0" w:line="240" w:lineRule="auto"/>
+        <w:rPr>
+          <w:rFonts w:ascii="Segoe UI" w:hAnsi="Segoe UI" w:cs="Segoe UI"/>
+          <w:sz w:val="20"/>
+          <w:szCs w:val="20"/>
+        </w:rPr>
+      </w:pPr>
+      <w:r>
+        <w:rPr>
+          <w:rFonts w:ascii="Segoe UI" w:hAnsi="Segoe UI" w:cs="Segoe UI"/>
+          <w:sz w:val="20"/>
+          <w:szCs w:val="20"/>
+        </w:rPr>
+        <w:t>0.0000000000</w:t>
+      </w:r>
+      <w:r>
+        <w:rPr>
+          <w:rFonts w:ascii="Segoe UI" w:hAnsi="Segoe UI" w:cs="Segoe UI"/>
+          <w:sz w:val="20"/>
+          <w:szCs w:val="20"/>
+        </w:rPr>
+        <w:tab/>
+        <w:t>1.00000</w:t>
+      </w:r>
+      <w:r>
+        <w:rPr>
+          <w:rFonts w:ascii="Segoe UI" w:hAnsi="Segoe UI" w:cs="Segoe UI"/>
+          <w:sz w:val="20"/>
+          <w:szCs w:val="20"/>
+        </w:rPr>
+        <w:tab/>
+        <w:t>0.0000000000</w:t>
+      </w:r>
+      <w:r>
+        <w:rPr>
+          <w:rFonts w:ascii="Segoe UI" w:hAnsi="Segoe UI" w:cs="Segoe UI"/>
+          <w:sz w:val="20"/>
+          <w:szCs w:val="20"/>
+        </w:rPr>
+        <w:tab/>
+        <w:t>0.0000000000</w:t>
+      </w:r>
+    </w:p>
+    <w:p>
+      <w:pPr>
+        <w:pBdr>
+          <w:top w:val="single" w:sz="4" w:space="1" w:color="auto"/>
+          <w:left w:val="single" w:sz="4" w:space="4" w:color="auto"/>
+          <w:bottom w:val="single" w:sz="4" w:space="1" w:color="auto"/>
+          <w:right w:val="single" w:sz="4" w:space="4" w:color="auto"/>
+        </w:pBdr>
+        <w:rPr>
+          <w:sz w:val="36"/>
+        </w:rPr>
+      </w:pPr>
+      <w:r>
+        <w:rPr>
+          <w:rFonts w:ascii="Segoe UI" w:hAnsi="Segoe UI" w:cs="Segoe UI"/>
+          <w:sz w:val="20"/>
+          <w:szCs w:val="20"/>
+        </w:rPr>
+        <w:t>0.0000000000</w:t>
+      </w:r>
+      <w:r>
+        <w:rPr>
+          <w:rFonts w:ascii="Segoe UI" w:hAnsi="Segoe UI" w:cs="Segoe UI"/>
+          <w:sz w:val="20"/>
+          <w:szCs w:val="20"/>
+        </w:rPr>
+        <w:tab/>
+        <w:t>0.0000000000</w:t>
+      </w:r>
+      <w:r>
+        <w:rPr>
+          <w:rFonts w:ascii="Segoe UI" w:hAnsi="Segoe UI" w:cs="Segoe UI"/>
+          <w:sz w:val="20"/>
+          <w:szCs w:val="20"/>
+        </w:rPr>
+        <w:tab/>
+        <w:t>1.00000</w:t>
+      </w:r>
+      <w:r>
+        <w:rPr>
+          <w:rFonts w:ascii="Segoe UI" w:hAnsi="Segoe UI" w:cs="Segoe UI"/>
+          <w:sz w:val="20"/>
+          <w:szCs w:val="20"/>
+        </w:rPr>
+        <w:tab/>
+        <w:t>361.300</w:t>
+      </w:r>
+    </w:p>
+    <w:bookmarkEnd w:id="0"/>
+    <w:p>
+      <w:pPr>
+        <w:rPr>
+          <w:sz w:val="36"/>
+        </w:rPr>
+      </w:pPr>
+    </w:p>
+    <w:p>
+      <w:pPr>
+        <w:rPr>
+          <w:sz w:val="36"/>
+        </w:rPr>
+      </w:pPr>
+      <w:r>
+        <w:rPr>
+          <w:sz w:val="36"/>
+        </w:rPr>
+        <w:t xml:space="preserve">T-matrix </w:t>
+      </w:r>
+      <w:r>
+        <w:rPr>
+          <w:sz w:val="36"/>
+        </w:rPr>
+        <w:t>“</w:t>
+      </w:r>
+      <w:r>
+        <w:rPr>
+          <w:sz w:val="36"/>
+        </w:rPr>
         <w:t>link</w:t>
       </w:r>
       <w:r>
@@ -62,6 +330,7 @@
         <w:rPr>
           <w:noProof/>
         </w:rPr>
+        <w:lastRenderedPageBreak/>
         <w:drawing>
           <wp:inline distT="0" distB="0" distL="0" distR="0">
             <wp:extent cx="5943600" cy="5841365"/>
@@ -78,7 +347,7 @@
                     <pic:cNvPicPr/>
                   </pic:nvPicPr>
                   <pic:blipFill>
-                    <a:blip r:embed="rId6">
+                    <a:blip r:embed="rId7">
                       <a:extLst>
                         <a:ext uri="{28A0092B-C50C-407E-A947-70E740481C1C}">
                           <a14:useLocalDpi xmlns:a14="http://schemas.microsoft.com/office/drawing/2010/main" val="0"/>
@@ -306,7 +575,6 @@
         <w:rPr>
           <w:sz w:val="36"/>
         </w:rPr>
-        <w:lastRenderedPageBreak/>
         <w:t xml:space="preserve">T-matrix </w:t>
       </w:r>
       <w:r>
@@ -325,13 +593,7 @@
         <w:rPr>
           <w:sz w:val="36"/>
         </w:rPr>
-        <w:t xml:space="preserve"> </w:t>
-      </w:r>
-      <w:r>
-        <w:rPr>
-          <w:sz w:val="36"/>
-        </w:rPr>
-        <w:t>2</w:t>
+        <w:t xml:space="preserve"> 2</w:t>
       </w:r>
       <w:r>
         <w:rPr>
@@ -343,19 +605,7 @@
         <w:rPr>
           <w:sz w:val="36"/>
         </w:rPr>
-        <w:t xml:space="preserve"> </w:t>
-      </w:r>
-      <w:r>
-        <w:rPr>
-          <w:sz w:val="36"/>
-        </w:rPr>
-        <w:t>3</w:t>
-      </w:r>
-      <w:r>
-        <w:rPr>
-          <w:sz w:val="36"/>
-        </w:rPr>
-        <w:t>”</w:t>
+        <w:t xml:space="preserve"> 3”</w:t>
       </w:r>
     </w:p>
     <w:p>
@@ -383,6 +633,7 @@
           <w:sz w:val="20"/>
           <w:szCs w:val="20"/>
         </w:rPr>
+        <w:lastRenderedPageBreak/>
         <w:drawing>
           <wp:inline distT="0" distB="0" distL="0" distR="0">
             <wp:extent cx="5943600" cy="5528945"/>
@@ -399,7 +650,7 @@
                     <pic:cNvPicPr/>
                   </pic:nvPicPr>
                   <pic:blipFill>
-                    <a:blip r:embed="rId7">
+                    <a:blip r:embed="rId8">
                       <a:extLst>
                         <a:ext uri="{28A0092B-C50C-407E-A947-70E740481C1C}">
                           <a14:useLocalDpi xmlns:a14="http://schemas.microsoft.com/office/drawing/2010/main" val="0"/>
@@ -603,7 +854,6 @@
         <w:rPr>
           <w:sz w:val="36"/>
         </w:rPr>
-        <w:lastRenderedPageBreak/>
         <w:t xml:space="preserve">T-matrix </w:t>
       </w:r>
       <w:r>
@@ -622,13 +872,7 @@
         <w:rPr>
           <w:sz w:val="36"/>
         </w:rPr>
-        <w:t xml:space="preserve"> </w:t>
-      </w:r>
-      <w:r>
-        <w:rPr>
-          <w:sz w:val="36"/>
-        </w:rPr>
-        <w:t>3</w:t>
+        <w:t xml:space="preserve"> 3</w:t>
       </w:r>
       <w:r>
         <w:rPr>
@@ -640,19 +884,7 @@
         <w:rPr>
           <w:sz w:val="36"/>
         </w:rPr>
-        <w:t xml:space="preserve"> </w:t>
-      </w:r>
-      <w:r>
-        <w:rPr>
-          <w:sz w:val="36"/>
-        </w:rPr>
-        <w:t>4</w:t>
-      </w:r>
-      <w:r>
-        <w:rPr>
-          <w:sz w:val="36"/>
-        </w:rPr>
-        <w:t>”</w:t>
+        <w:t xml:space="preserve"> 4”</w:t>
       </w:r>
     </w:p>
     <w:p>
@@ -680,6 +912,7 @@
           <w:sz w:val="20"/>
           <w:szCs w:val="20"/>
         </w:rPr>
+        <w:lastRenderedPageBreak/>
         <w:drawing>
           <wp:inline distT="0" distB="0" distL="0" distR="0">
             <wp:extent cx="5943600" cy="5899150"/>
@@ -696,7 +929,7 @@
                     <pic:cNvPicPr/>
                   </pic:nvPicPr>
                   <pic:blipFill>
-                    <a:blip r:embed="rId8">
+                    <a:blip r:embed="rId9">
                       <a:extLst>
                         <a:ext uri="{28A0092B-C50C-407E-A947-70E740481C1C}">
                           <a14:useLocalDpi xmlns:a14="http://schemas.microsoft.com/office/drawing/2010/main" val="0"/>
@@ -893,7 +1126,6 @@
         <w:rPr>
           <w:sz w:val="36"/>
         </w:rPr>
-        <w:lastRenderedPageBreak/>
         <w:t xml:space="preserve">T-matrix </w:t>
       </w:r>
       <w:r>
@@ -912,13 +1144,7 @@
         <w:rPr>
           <w:sz w:val="36"/>
         </w:rPr>
-        <w:t xml:space="preserve"> </w:t>
-      </w:r>
-      <w:r>
-        <w:rPr>
-          <w:sz w:val="36"/>
-        </w:rPr>
-        <w:t>4</w:t>
+        <w:t xml:space="preserve"> 4</w:t>
       </w:r>
       <w:r>
         <w:rPr>
@@ -930,19 +1156,7 @@
         <w:rPr>
           <w:sz w:val="36"/>
         </w:rPr>
-        <w:t xml:space="preserve"> </w:t>
-      </w:r>
-      <w:r>
-        <w:rPr>
-          <w:sz w:val="36"/>
-        </w:rPr>
-        <w:t>5</w:t>
-      </w:r>
-      <w:r>
-        <w:rPr>
-          <w:sz w:val="36"/>
-        </w:rPr>
-        <w:t>”</w:t>
+        <w:t xml:space="preserve"> 5”</w:t>
       </w:r>
     </w:p>
     <w:p>
@@ -970,6 +1184,7 @@
           <w:sz w:val="20"/>
           <w:szCs w:val="20"/>
         </w:rPr>
+        <w:lastRenderedPageBreak/>
         <w:drawing>
           <wp:inline distT="0" distB="0" distL="0" distR="0">
             <wp:extent cx="5943600" cy="5872480"/>
@@ -986,7 +1201,7 @@
                     <pic:cNvPicPr/>
                   </pic:nvPicPr>
                   <pic:blipFill>
-                    <a:blip r:embed="rId9">
+                    <a:blip r:embed="rId10">
                       <a:extLst>
                         <a:ext uri="{28A0092B-C50C-407E-A947-70E740481C1C}">
                           <a14:useLocalDpi xmlns:a14="http://schemas.microsoft.com/office/drawing/2010/main" val="0"/>
@@ -1183,7 +1398,6 @@
         <w:rPr>
           <w:sz w:val="36"/>
         </w:rPr>
-        <w:lastRenderedPageBreak/>
         <w:t xml:space="preserve">T-matrix </w:t>
       </w:r>
       <w:r>
@@ -1202,13 +1416,7 @@
         <w:rPr>
           <w:sz w:val="36"/>
         </w:rPr>
-        <w:t xml:space="preserve"> </w:t>
-      </w:r>
-      <w:r>
-        <w:rPr>
-          <w:sz w:val="36"/>
-        </w:rPr>
-        <w:t>5</w:t>
+        <w:t xml:space="preserve"> 5</w:t>
       </w:r>
       <w:r>
         <w:rPr>
@@ -1220,19 +1428,7 @@
         <w:rPr>
           <w:sz w:val="36"/>
         </w:rPr>
-        <w:t xml:space="preserve"> </w:t>
-      </w:r>
-      <w:r>
-        <w:rPr>
-          <w:sz w:val="36"/>
-        </w:rPr>
-        <w:t>6</w:t>
-      </w:r>
-      <w:r>
-        <w:rPr>
-          <w:sz w:val="36"/>
-        </w:rPr>
-        <w:t>”</w:t>
+        <w:t xml:space="preserve"> 6”</w:t>
       </w:r>
     </w:p>
     <w:p>
@@ -1260,6 +1456,7 @@
           <w:sz w:val="20"/>
           <w:szCs w:val="20"/>
         </w:rPr>
+        <w:lastRenderedPageBreak/>
         <w:drawing>
           <wp:inline distT="0" distB="0" distL="0" distR="0">
             <wp:extent cx="5943600" cy="5690235"/>
@@ -1276,7 +1473,7 @@
                     <pic:cNvPicPr/>
                   </pic:nvPicPr>
                   <pic:blipFill>
-                    <a:blip r:embed="rId10">
+                    <a:blip r:embed="rId11">
                       <a:extLst>
                         <a:ext uri="{28A0092B-C50C-407E-A947-70E740481C1C}">
                           <a14:useLocalDpi xmlns:a14="http://schemas.microsoft.com/office/drawing/2010/main" val="0"/>
@@ -1469,63 +1666,49 @@
           <w:sz w:val="36"/>
         </w:rPr>
       </w:pPr>
-      <w:bookmarkStart w:id="0" w:name="_GoBack"/>
-      <w:bookmarkEnd w:id="0"/>
-      <w:r>
-        <w:rPr>
-          <w:sz w:val="36"/>
+      <w:r>
+        <w:rPr>
+          <w:sz w:val="36"/>
+        </w:rPr>
+        <w:t xml:space="preserve">T-matrix </w:t>
+      </w:r>
+      <w:r>
+        <w:rPr>
+          <w:sz w:val="36"/>
+        </w:rPr>
+        <w:t>“</w:t>
+      </w:r>
+      <w:r>
+        <w:rPr>
+          <w:sz w:val="36"/>
+        </w:rPr>
+        <w:t>link</w:t>
+      </w:r>
+      <w:r>
+        <w:rPr>
+          <w:sz w:val="36"/>
+        </w:rPr>
+        <w:t xml:space="preserve"> 6</w:t>
+      </w:r>
+      <w:r>
+        <w:rPr>
+          <w:sz w:val="36"/>
+        </w:rPr>
+        <w:t>-</w:t>
+      </w:r>
+      <w:r>
+        <w:rPr>
+          <w:sz w:val="36"/>
+        </w:rPr>
+        <w:t>END-Effector”</w:t>
+      </w:r>
+    </w:p>
+    <w:p>
+      <w:r>
+        <w:rPr>
+          <w:noProof/>
         </w:rPr>
         <w:lastRenderedPageBreak/>
-        <w:t xml:space="preserve">T-matrix </w:t>
-      </w:r>
-      <w:r>
-        <w:rPr>
-          <w:sz w:val="36"/>
-        </w:rPr>
-        <w:t>“</w:t>
-      </w:r>
-      <w:r>
-        <w:rPr>
-          <w:sz w:val="36"/>
-        </w:rPr>
-        <w:t>link</w:t>
-      </w:r>
-      <w:r>
-        <w:rPr>
-          <w:sz w:val="36"/>
-        </w:rPr>
-        <w:t xml:space="preserve"> </w:t>
-      </w:r>
-      <w:r>
-        <w:rPr>
-          <w:sz w:val="36"/>
-        </w:rPr>
-        <w:t>6</w:t>
-      </w:r>
-      <w:r>
-        <w:rPr>
-          <w:sz w:val="36"/>
-        </w:rPr>
-        <w:t>-</w:t>
-      </w:r>
-      <w:r>
-        <w:rPr>
-          <w:sz w:val="36"/>
-        </w:rPr>
-        <w:t>END-Effector</w:t>
-      </w:r>
-      <w:r>
-        <w:rPr>
-          <w:sz w:val="36"/>
-        </w:rPr>
-        <w:t>”</w:t>
-      </w:r>
-    </w:p>
-    <w:p>
-      <w:r>
-        <w:rPr>
-          <w:noProof/>
-        </w:rPr>
         <w:drawing>
           <wp:inline distT="0" distB="0" distL="0" distR="0">
             <wp:extent cx="5943600" cy="3978910"/>
@@ -1542,7 +1725,7 @@
                     <pic:cNvPicPr/>
                   </pic:nvPicPr>
                   <pic:blipFill>
-                    <a:blip r:embed="rId11">
+                    <a:blip r:embed="rId12">
                       <a:extLst>
                         <a:ext uri="{28A0092B-C50C-407E-A947-70E740481C1C}">
                           <a14:useLocalDpi xmlns:a14="http://schemas.microsoft.com/office/drawing/2010/main" val="0"/>

</xml_diff>